<commit_message>
Update Functioneel Ontwerp V1.1
</commit_message>
<xml_diff>
--- a/Documentatie/Functioneel ontwerp.docx
+++ b/Documentatie/Functioneel ontwerp.docx
@@ -210,8 +210,8 @@
         <w:br w:type="page"/>
       </w:r>
     </w:p>
-    <w:bookmarkStart w:id="2" w:name="_Toc20926717" w:displacedByCustomXml="next"/>
-    <w:bookmarkStart w:id="3" w:name="_Toc2080247" w:displacedByCustomXml="next"/>
+    <w:bookmarkStart w:id="2" w:name="_Toc2080247" w:displacedByCustomXml="next"/>
+    <w:bookmarkStart w:id="3" w:name="_Toc20926717" w:displacedByCustomXml="next"/>
     <w:sdt>
       <w:sdtPr>
         <w:rPr>
@@ -1209,6 +1209,12 @@
                 <w:b w:val="0"/>
               </w:rPr>
             </w:pPr>
+            <w:r>
+              <w:rPr>
+                <w:b w:val="0"/>
+              </w:rPr>
+              <w:t>20-05-2021</w:t>
+            </w:r>
           </w:p>
         </w:tc>
         <w:tc>
@@ -1221,6 +1227,9 @@
               <w:jc w:val="center"/>
               <w:cnfStyle w:val="000000000000" w:firstRow="0" w:lastRow="0" w:firstColumn="0" w:lastColumn="0" w:oddVBand="0" w:evenVBand="0" w:oddHBand="0" w:evenHBand="0" w:firstRowFirstColumn="0" w:firstRowLastColumn="0" w:lastRowFirstColumn="0" w:lastRowLastColumn="0"/>
             </w:pPr>
+            <w:r>
+              <w:t>V1.1</w:t>
+            </w:r>
           </w:p>
         </w:tc>
         <w:tc>
@@ -1232,6 +1241,9 @@
               <w:pStyle w:val="Geenafstand"/>
               <w:cnfStyle w:val="000000000000" w:firstRow="0" w:lastRow="0" w:firstColumn="0" w:lastColumn="0" w:oddVBand="0" w:evenVBand="0" w:oddHBand="0" w:evenHBand="0" w:firstRowFirstColumn="0" w:firstRowLastColumn="0" w:lastRowFirstColumn="0" w:lastRowLastColumn="0"/>
             </w:pPr>
+            <w:r>
+              <w:t>Ramon van Veghel</w:t>
+            </w:r>
           </w:p>
         </w:tc>
         <w:tc>
@@ -1243,6 +1255,9 @@
               <w:pStyle w:val="Geenafstand"/>
               <w:cnfStyle w:val="000000000000" w:firstRow="0" w:lastRow="0" w:firstColumn="0" w:lastColumn="0" w:oddVBand="0" w:evenVBand="0" w:oddHBand="0" w:evenHBand="0" w:firstRowFirstColumn="0" w:firstRowLastColumn="0" w:lastRowFirstColumn="0" w:lastRowLastColumn="0"/>
             </w:pPr>
+            <w:r>
+              <w:t>Functionele eis toegevoegd</w:t>
+            </w:r>
           </w:p>
         </w:tc>
       </w:tr>
@@ -1608,10 +1623,7 @@
               <w:pStyle w:val="SPLinfo"/>
             </w:pPr>
             <w:r>
-              <w:t>Gebruiker</w:t>
-            </w:r>
-            <w:r>
-              <w:t xml:space="preserve"> </w:t>
+              <w:t xml:space="preserve">Gebruiker </w:t>
             </w:r>
           </w:p>
         </w:tc>
@@ -1994,10 +2006,7 @@
               <w:pStyle w:val="SPLinfo"/>
             </w:pPr>
             <w:r>
-              <w:t>Gebruiker wordt doorgestuurd naar de inlogpagina.</w:t>
-            </w:r>
-            <w:r>
-              <w:t xml:space="preserve"> </w:t>
+              <w:t xml:space="preserve">Gebruiker wordt doorgestuurd naar de inlogpagina. </w:t>
             </w:r>
           </w:p>
         </w:tc>
@@ -2212,10 +2221,7 @@
               <w:pStyle w:val="SPLinfo"/>
             </w:pPr>
             <w:r>
-              <w:t>De gebruiker wordt teruggestuurd naar de pagina van het recept waar de review over geplaatst wordt.</w:t>
-            </w:r>
-            <w:r>
-              <w:t xml:space="preserve"> </w:t>
+              <w:t xml:space="preserve">De gebruiker wordt teruggestuurd naar de pagina van het recept waar de review over geplaatst wordt. </w:t>
             </w:r>
           </w:p>
         </w:tc>
@@ -2568,10 +2574,7 @@
           </w:tcPr>
           <w:p>
             <w:r>
-              <w:t xml:space="preserve">In de footer zijn de </w:t>
-            </w:r>
-            <w:r>
-              <w:t>contactgegevens, copyright, voorwaarden en een FAQ te vinden.</w:t>
+              <w:t>In de footer zijn de contactgegevens, copyright, voorwaarden en een FAQ te vinden.</w:t>
             </w:r>
           </w:p>
           <w:p>
@@ -3448,10 +3451,7 @@
               <w:pStyle w:val="SPLinfo"/>
             </w:pPr>
             <w:r>
-              <w:t>Niet beschikbaar bij alle recepten</w:t>
-            </w:r>
-            <w:r>
-              <w:t xml:space="preserve"> </w:t>
+              <w:t xml:space="preserve">Niet beschikbaar bij alle recepten </w:t>
             </w:r>
           </w:p>
         </w:tc>
@@ -3484,51 +3484,240 @@
           </w:p>
         </w:tc>
       </w:tr>
+      <w:tr>
+        <w:tc>
+          <w:tcPr>
+            <w:tcW w:w="2405" w:type="dxa"/>
+          </w:tcPr>
+          <w:p>
+            <w:pPr>
+              <w:pStyle w:val="SPLinfo"/>
+            </w:pPr>
+          </w:p>
+        </w:tc>
+        <w:tc>
+          <w:tcPr>
+            <w:tcW w:w="6657" w:type="dxa"/>
+          </w:tcPr>
+          <w:p>
+            <w:pPr>
+              <w:pStyle w:val="SPLinfo"/>
+            </w:pPr>
+          </w:p>
+        </w:tc>
+      </w:tr>
     </w:tbl>
-    <w:p/>
     <w:p>
       <w:pPr>
-        <w:pStyle w:val="Kop3"/>
-      </w:pPr>
-      <w:bookmarkStart w:id="20" w:name="_Toc2080255"/>
-      <w:bookmarkStart w:id="21" w:name="_Toc71619582"/>
-      <w:r>
-        <w:lastRenderedPageBreak/>
-        <w:t>Wireframe</w:t>
-      </w:r>
-      <w:bookmarkEnd w:id="20"/>
-      <w:bookmarkEnd w:id="21"/>
-    </w:p>
-    <w:p/>
-    <w:p>
-      <w:pPr>
-        <w:pStyle w:val="Geenafstand"/>
+        <w:pStyle w:val="Lijstalinea"/>
+        <w:numPr>
+          <w:ilvl w:val="0"/>
+          <w:numId w:val="3"/>
+        </w:numPr>
         <w:rPr>
-          <w:b/>
-          <w:bCs/>
+          <w:color w:val="70AD47" w:themeColor="accent6"/>
         </w:rPr>
       </w:pPr>
       <w:r>
         <w:rPr>
           <w:b/>
           <w:bCs/>
+          <w:color w:val="70AD47" w:themeColor="accent6"/>
         </w:rPr>
-        <w:t>Hoofdpagina</w:t>
+        <w:lastRenderedPageBreak/>
+        <w:t xml:space="preserve">Functionele eis: </w:t>
+      </w:r>
+      <w:r>
+        <w:rPr>
+          <w:b/>
+          <w:bCs/>
+          <w:color w:val="70AD47" w:themeColor="accent6"/>
+        </w:rPr>
+        <w:t>Sorteren zoekmachine</w:t>
+      </w:r>
+      <w:r>
+        <w:rPr>
+          <w:color w:val="70AD47" w:themeColor="accent6"/>
+        </w:rPr>
+        <w:t xml:space="preserve"> (Could)</w:t>
       </w:r>
     </w:p>
     <w:p>
       <w:pPr>
-        <w:rPr>
-          <w:b/>
-          <w:bCs/>
-        </w:rPr>
-      </w:pPr>
+        <w:ind w:firstLine="360"/>
+      </w:pPr>
+      <w:r>
+        <w:t>Je kunt op de resultatenpagina de resultaten sorteren op gang, bereidingstijd en dieet.</w:t>
+      </w:r>
+    </w:p>
+    <w:tbl>
+      <w:tblPr>
+        <w:tblStyle w:val="Rastertabel4-Accent1"/>
+        <w:tblW w:w="0" w:type="auto"/>
+        <w:tblLook w:val="0400" w:firstRow="0" w:lastRow="0" w:firstColumn="0" w:lastColumn="0" w:noHBand="0" w:noVBand="1"/>
+      </w:tblPr>
+      <w:tblGrid>
+        <w:gridCol w:w="2405"/>
+        <w:gridCol w:w="6657"/>
+      </w:tblGrid>
+      <w:tr>
+        <w:trPr>
+          <w:cnfStyle w:val="000000100000" w:firstRow="0" w:lastRow="0" w:firstColumn="0" w:lastColumn="0" w:oddVBand="0" w:evenVBand="0" w:oddHBand="1" w:evenHBand="0" w:firstRowFirstColumn="0" w:firstRowLastColumn="0" w:lastRowFirstColumn="0" w:lastRowLastColumn="0"/>
+        </w:trPr>
+        <w:tc>
+          <w:tcPr>
+            <w:tcW w:w="2405" w:type="dxa"/>
+          </w:tcPr>
+          <w:p>
+            <w:pPr>
+              <w:pStyle w:val="SPLinfo"/>
+            </w:pPr>
+            <w:r>
+              <w:t>Actor</w:t>
+            </w:r>
+          </w:p>
+        </w:tc>
+        <w:tc>
+          <w:tcPr>
+            <w:tcW w:w="6657" w:type="dxa"/>
+          </w:tcPr>
+          <w:p>
+            <w:pPr>
+              <w:pStyle w:val="SPLinfo"/>
+            </w:pPr>
+            <w:r>
+              <w:t>Gebruiker</w:t>
+            </w:r>
+          </w:p>
+        </w:tc>
+      </w:tr>
+      <w:tr>
+        <w:tc>
+          <w:tcPr>
+            <w:tcW w:w="2405" w:type="dxa"/>
+          </w:tcPr>
+          <w:p>
+            <w:pPr>
+              <w:pStyle w:val="SPLinfo"/>
+            </w:pPr>
+            <w:r>
+              <w:t>Preconditie</w:t>
+            </w:r>
+          </w:p>
+        </w:tc>
+        <w:tc>
+          <w:tcPr>
+            <w:tcW w:w="6657" w:type="dxa"/>
+          </w:tcPr>
+          <w:p>
+            <w:pPr>
+              <w:pStyle w:val="SPLinfo"/>
+            </w:pPr>
+            <w:r>
+              <w:t xml:space="preserve">Bevind zich op </w:t>
+            </w:r>
+            <w:r>
+              <w:t>resultatenpagina</w:t>
+            </w:r>
+          </w:p>
+        </w:tc>
+      </w:tr>
+      <w:tr>
+        <w:trPr>
+          <w:cnfStyle w:val="000000100000" w:firstRow="0" w:lastRow="0" w:firstColumn="0" w:lastColumn="0" w:oddVBand="0" w:evenVBand="0" w:oddHBand="1" w:evenHBand="0" w:firstRowFirstColumn="0" w:firstRowLastColumn="0" w:lastRowFirstColumn="0" w:lastRowLastColumn="0"/>
+        </w:trPr>
+        <w:tc>
+          <w:tcPr>
+            <w:tcW w:w="2405" w:type="dxa"/>
+          </w:tcPr>
+          <w:p>
+            <w:pPr>
+              <w:pStyle w:val="SPLinfo"/>
+            </w:pPr>
+            <w:r>
+              <w:t>Beschrijving</w:t>
+            </w:r>
+          </w:p>
+        </w:tc>
+        <w:tc>
+          <w:tcPr>
+            <w:tcW w:w="6657" w:type="dxa"/>
+          </w:tcPr>
+          <w:p>
+            <w:r>
+              <w:t>De gebruiker kan de getoonde recepten sorteren op bovengenoemde onderdelen.</w:t>
+            </w:r>
+          </w:p>
+        </w:tc>
+      </w:tr>
+      <w:tr>
+        <w:tc>
+          <w:tcPr>
+            <w:tcW w:w="2405" w:type="dxa"/>
+          </w:tcPr>
+          <w:p>
+            <w:pPr>
+              <w:pStyle w:val="SPLinfo"/>
+            </w:pPr>
+            <w:r>
+              <w:t>Uitzonderingen</w:t>
+            </w:r>
+          </w:p>
+        </w:tc>
+        <w:tc>
+          <w:tcPr>
+            <w:tcW w:w="6657" w:type="dxa"/>
+          </w:tcPr>
+          <w:p>
+            <w:pPr>
+              <w:pStyle w:val="SPLinfo"/>
+            </w:pPr>
+            <w:r>
+              <w:t>Bij geen resultaten niet mogelijk</w:t>
+            </w:r>
+          </w:p>
+        </w:tc>
+      </w:tr>
+      <w:tr>
+        <w:trPr>
+          <w:cnfStyle w:val="000000100000" w:firstRow="0" w:lastRow="0" w:firstColumn="0" w:lastColumn="0" w:oddVBand="0" w:evenVBand="0" w:oddHBand="1" w:evenHBand="0" w:firstRowFirstColumn="0" w:firstRowLastColumn="0" w:lastRowFirstColumn="0" w:lastRowLastColumn="0"/>
+        </w:trPr>
+        <w:tc>
+          <w:tcPr>
+            <w:tcW w:w="2405" w:type="dxa"/>
+          </w:tcPr>
+          <w:p>
+            <w:pPr>
+              <w:pStyle w:val="SPLinfo"/>
+            </w:pPr>
+            <w:r>
+              <w:t>Postconditie</w:t>
+            </w:r>
+          </w:p>
+        </w:tc>
+        <w:tc>
+          <w:tcPr>
+            <w:tcW w:w="6657" w:type="dxa"/>
+          </w:tcPr>
+          <w:p>
+            <w:pPr>
+              <w:pStyle w:val="SPLinfo"/>
+            </w:pPr>
+            <w:r>
+              <w:t>Laat de resultaten zien die voldoen aan de criteria opgegeven door de gebruiker</w:t>
+            </w:r>
+          </w:p>
+        </w:tc>
+      </w:tr>
+    </w:tbl>
+    <w:p>
       <w:r>
         <w:rPr>
           <w:noProof/>
         </w:rPr>
+        <w:lastRenderedPageBreak/>
         <w:drawing>
-          <wp:inline distT="0" distB="0" distL="0" distR="0" wp14:anchorId="1ECFEDD8" wp14:editId="6D884E8E">
+          <wp:inline distT="0" distB="0" distL="0" distR="0" wp14:anchorId="3CEFC0F8" wp14:editId="54CAB2D9">
             <wp:extent cx="3722077" cy="8155366"/>
             <wp:effectExtent l="0" t="0" r="0" b="0"/>
             <wp:docPr id="8" name="Afbeelding 8"/>
@@ -3579,13 +3768,50 @@
     </w:p>
     <w:p>
       <w:pPr>
+        <w:pStyle w:val="Kop3"/>
+      </w:pPr>
+      <w:bookmarkStart w:id="20" w:name="_Toc2080255"/>
+      <w:bookmarkStart w:id="21" w:name="_Toc71619582"/>
+      <w:r>
+        <w:t>Wireframe</w:t>
+      </w:r>
+      <w:bookmarkEnd w:id="20"/>
+      <w:bookmarkEnd w:id="21"/>
+    </w:p>
+    <w:p/>
+    <w:p>
+      <w:pPr>
+        <w:pStyle w:val="Geenafstand"/>
+        <w:rPr>
+          <w:b/>
+          <w:bCs/>
+        </w:rPr>
+      </w:pPr>
+      <w:r>
+        <w:rPr>
+          <w:b/>
+          <w:bCs/>
+        </w:rPr>
+        <w:lastRenderedPageBreak/>
+        <w:t>Hoofdpagina</w:t>
+      </w:r>
+    </w:p>
+    <w:p>
+      <w:pPr>
+        <w:rPr>
+          <w:b/>
+          <w:bCs/>
+        </w:rPr>
+      </w:pPr>
+    </w:p>
+    <w:p>
+      <w:pPr>
         <w:pStyle w:val="Kop1"/>
       </w:pPr>
       <w:bookmarkStart w:id="22" w:name="_Toc2080262"/>
       <w:bookmarkStart w:id="23" w:name="_Toc20926724"/>
       <w:bookmarkStart w:id="24" w:name="_Toc71619583"/>
       <w:r>
-        <w:lastRenderedPageBreak/>
         <w:t>Navigatiestructuur</w:t>
       </w:r>
       <w:bookmarkEnd w:id="22"/>
@@ -6369,6 +6595,7 @@
     <w:rsid w:val="009D639E"/>
     <w:rsid w:val="00A77069"/>
     <w:rsid w:val="00CA6F11"/>
+    <w:rsid w:val="00E61422"/>
   </w:rsids>
   <m:mathPr>
     <m:mathFont m:val="Cambria Math"/>
@@ -7390,7 +7617,17 @@
 </file>
 
 <file path=customXml/item2.xml><?xml version="1.0" encoding="utf-8"?>
-<b:Sources xmlns:b="http://schemas.openxmlformats.org/officeDocument/2006/bibliography" xmlns="http://schemas.openxmlformats.org/officeDocument/2006/bibliography" SelectedStyle="\APASixthEditionOfficeOnline.xsl" StyleName="APA" Version="6"/>
+<p:properties xmlns:p="http://schemas.microsoft.com/office/2006/metadata/properties" xmlns:xsi="http://www.w3.org/2001/XMLSchema-instance" xmlns:pc="http://schemas.microsoft.com/office/infopath/2007/PartnerControls">
+  <documentManagement>
+    <jeb5123c558143d5ab1e1526e87a8da0 xmlns="b7e4e9fd-5e36-4299-889f-f6136aff670e">
+      <Terms xmlns="http://schemas.microsoft.com/office/infopath/2007/PartnerControls"/>
+    </jeb5123c558143d5ab1e1526e87a8da0>
+    <_ip_UnifiedCompliancePolicyUIAction xmlns="http://schemas.microsoft.com/sharepoint/v3" xsi:nil="true"/>
+    <_ip_UnifiedCompliancePolicyProperties xmlns="http://schemas.microsoft.com/sharepoint/v3" xsi:nil="true"/>
+    <Cohort xmlns="b7e4e9fd-5e36-4299-889f-f6136aff670e"/>
+    <TaxCatchAll xmlns="fbafb59e-d651-4668-8e65-f7f85ceca18b"/>
+  </documentManagement>
+</p:properties>
 </file>
 
 <file path=customXml/item3.xml><?xml version="1.0" encoding="utf-8"?>
@@ -7403,17 +7640,7 @@
 </file>
 
 <file path=customXml/item4.xml><?xml version="1.0" encoding="utf-8"?>
-<p:properties xmlns:p="http://schemas.microsoft.com/office/2006/metadata/properties" xmlns:xsi="http://www.w3.org/2001/XMLSchema-instance" xmlns:pc="http://schemas.microsoft.com/office/infopath/2007/PartnerControls">
-  <documentManagement>
-    <jeb5123c558143d5ab1e1526e87a8da0 xmlns="b7e4e9fd-5e36-4299-889f-f6136aff670e">
-      <Terms xmlns="http://schemas.microsoft.com/office/infopath/2007/PartnerControls"/>
-    </jeb5123c558143d5ab1e1526e87a8da0>
-    <_ip_UnifiedCompliancePolicyUIAction xmlns="http://schemas.microsoft.com/sharepoint/v3" xsi:nil="true"/>
-    <_ip_UnifiedCompliancePolicyProperties xmlns="http://schemas.microsoft.com/sharepoint/v3" xsi:nil="true"/>
-    <Cohort xmlns="b7e4e9fd-5e36-4299-889f-f6136aff670e"/>
-    <TaxCatchAll xmlns="fbafb59e-d651-4668-8e65-f7f85ceca18b"/>
-  </documentManagement>
-</p:properties>
+<b:Sources xmlns:b="http://schemas.openxmlformats.org/officeDocument/2006/bibliography" xmlns="http://schemas.openxmlformats.org/officeDocument/2006/bibliography" SelectedStyle="\APASixthEditionOfficeOnline.xsl" StyleName="APA" Version="6"/>
 </file>
 
 <file path=customXml/itemProps1.xml><?xml version="1.0" encoding="utf-8"?>
@@ -7437,9 +7664,13 @@
 </file>
 
 <file path=customXml/itemProps2.xml><?xml version="1.0" encoding="utf-8"?>
-<ds:datastoreItem xmlns:ds="http://schemas.openxmlformats.org/officeDocument/2006/customXml" ds:itemID="{1C9FF0A5-5B26-4A67-8BBD-DC35EF13A75D}">
+<ds:datastoreItem xmlns:ds="http://schemas.openxmlformats.org/officeDocument/2006/customXml" ds:itemID="{7F26A801-F9B6-4CC3-B424-63B0B431BCCF}">
   <ds:schemaRefs>
-    <ds:schemaRef ds:uri="http://schemas.openxmlformats.org/officeDocument/2006/bibliography"/>
+    <ds:schemaRef ds:uri="http://schemas.microsoft.com/office/2006/metadata/properties"/>
+    <ds:schemaRef ds:uri="http://schemas.microsoft.com/office/infopath/2007/PartnerControls"/>
+    <ds:schemaRef ds:uri="b7e4e9fd-5e36-4299-889f-f6136aff670e"/>
+    <ds:schemaRef ds:uri="http://schemas.microsoft.com/sharepoint/v3"/>
+    <ds:schemaRef ds:uri="fbafb59e-d651-4668-8e65-f7f85ceca18b"/>
   </ds:schemaRefs>
 </ds:datastoreItem>
 </file>
@@ -7453,13 +7684,9 @@
 </file>
 
 <file path=customXml/itemProps4.xml><?xml version="1.0" encoding="utf-8"?>
-<ds:datastoreItem xmlns:ds="http://schemas.openxmlformats.org/officeDocument/2006/customXml" ds:itemID="{7F26A801-F9B6-4CC3-B424-63B0B431BCCF}">
+<ds:datastoreItem xmlns:ds="http://schemas.openxmlformats.org/officeDocument/2006/customXml" ds:itemID="{1C9FF0A5-5B26-4A67-8BBD-DC35EF13A75D}">
   <ds:schemaRefs>
-    <ds:schemaRef ds:uri="http://schemas.microsoft.com/office/2006/metadata/properties"/>
-    <ds:schemaRef ds:uri="http://schemas.microsoft.com/office/infopath/2007/PartnerControls"/>
-    <ds:schemaRef ds:uri="b7e4e9fd-5e36-4299-889f-f6136aff670e"/>
-    <ds:schemaRef ds:uri="http://schemas.microsoft.com/sharepoint/v3"/>
-    <ds:schemaRef ds:uri="fbafb59e-d651-4668-8e65-f7f85ceca18b"/>
+    <ds:schemaRef ds:uri="http://schemas.openxmlformats.org/officeDocument/2006/bibliography"/>
   </ds:schemaRefs>
 </ds:datastoreItem>
 </file>
</xml_diff>

<commit_message>
Wireframe pdf en functioneel ontwerp
</commit_message>
<xml_diff>
--- a/Documentatie/Functioneel ontwerp.docx
+++ b/Documentatie/Functioneel ontwerp.docx
@@ -99,7 +99,10 @@
               <w:sdtEndPr/>
               <w:sdtContent>
                 <w:r>
-                  <w:t>V.1.0</w:t>
+                  <w:t>V.1.</w:t>
+                </w:r>
+                <w:r>
+                  <w:t>2</w:t>
                 </w:r>
               </w:sdtContent>
             </w:sdt>
@@ -210,8 +213,8 @@
         <w:br w:type="page"/>
       </w:r>
     </w:p>
-    <w:bookmarkStart w:id="2" w:name="_Toc20926717" w:displacedByCustomXml="next"/>
-    <w:bookmarkStart w:id="3" w:name="_Toc2080247" w:displacedByCustomXml="next"/>
+    <w:bookmarkStart w:id="2" w:name="_Toc2080247" w:displacedByCustomXml="next"/>
+    <w:bookmarkStart w:id="3" w:name="_Toc20926717" w:displacedByCustomXml="next"/>
     <w:sdt>
       <w:sdtPr>
         <w:rPr>
@@ -1327,6 +1330,9 @@
             <w:r>
               <w:t>Wireframes toegevoegd</w:t>
             </w:r>
+            <w:r>
+              <w:t>, navigatiestructuur aangepast</w:t>
+            </w:r>
           </w:p>
         </w:tc>
       </w:tr>
@@ -3749,7 +3755,7 @@
           <w:b/>
           <w:bCs/>
         </w:rPr>
-        <w:t>Hoofdpagina</w:t>
+        <w:t>Zie pdf</w:t>
       </w:r>
     </w:p>
     <w:p>
@@ -6506,7 +6512,7 @@
     <w:charset w:val="00"/>
     <w:family w:val="roman"/>
     <w:pitch w:val="variable"/>
-    <w:sig w:usb0="E0002EFF" w:usb1="C000785B" w:usb2="00000009" w:usb3="00000000" w:csb0="000001FF" w:csb1="00000000"/>
+    <w:sig w:usb0="20002A87" w:usb1="80000000" w:usb2="00000008" w:usb3="00000000" w:csb0="000001FF" w:csb1="00000000"/>
   </w:font>
   <w:font w:name="Courier New">
     <w:panose1 w:val="02070309020205020404"/>
@@ -6527,14 +6533,14 @@
     <w:charset w:val="00"/>
     <w:family w:val="swiss"/>
     <w:pitch w:val="variable"/>
-    <w:sig w:usb0="E4002EFF" w:usb1="C000247B" w:usb2="00000009" w:usb3="00000000" w:csb0="000001FF" w:csb1="00000000"/>
+    <w:sig w:usb0="A0002AEF" w:usb1="4000207B" w:usb2="00000000" w:usb3="00000000" w:csb0="000001FF" w:csb1="00000000"/>
   </w:font>
   <w:font w:name="Calibri Light">
     <w:panose1 w:val="020F0302020204030204"/>
     <w:charset w:val="00"/>
     <w:family w:val="swiss"/>
     <w:pitch w:val="variable"/>
-    <w:sig w:usb0="E4002EFF" w:usb1="C000247B" w:usb2="00000009" w:usb3="00000000" w:csb0="000001FF" w:csb1="00000000"/>
+    <w:sig w:usb0="A0002AEF" w:usb1="4000207B" w:usb2="00000000" w:usb3="00000000" w:csb0="000001FF" w:csb1="00000000"/>
   </w:font>
   <w:font w:name="Segoe UI">
     <w:panose1 w:val="020B0502040204020203"/>
@@ -6567,6 +6573,7 @@
     <w:rsid w:val="006D6969"/>
     <w:rsid w:val="009D639E"/>
     <w:rsid w:val="00A77069"/>
+    <w:rsid w:val="00C94FF8"/>
     <w:rsid w:val="00CA6F11"/>
     <w:rsid w:val="00E61422"/>
   </w:rsids>
@@ -7590,7 +7597,17 @@
 </file>
 
 <file path=customXml/item2.xml><?xml version="1.0" encoding="utf-8"?>
-<b:Sources xmlns:b="http://schemas.openxmlformats.org/officeDocument/2006/bibliography" xmlns="http://schemas.openxmlformats.org/officeDocument/2006/bibliography" SelectedStyle="\APASixthEditionOfficeOnline.xsl" StyleName="APA" Version="6"/>
+<p:properties xmlns:p="http://schemas.microsoft.com/office/2006/metadata/properties" xmlns:xsi="http://www.w3.org/2001/XMLSchema-instance" xmlns:pc="http://schemas.microsoft.com/office/infopath/2007/PartnerControls">
+  <documentManagement>
+    <jeb5123c558143d5ab1e1526e87a8da0 xmlns="b7e4e9fd-5e36-4299-889f-f6136aff670e">
+      <Terms xmlns="http://schemas.microsoft.com/office/infopath/2007/PartnerControls"/>
+    </jeb5123c558143d5ab1e1526e87a8da0>
+    <_ip_UnifiedCompliancePolicyUIAction xmlns="http://schemas.microsoft.com/sharepoint/v3" xsi:nil="true"/>
+    <_ip_UnifiedCompliancePolicyProperties xmlns="http://schemas.microsoft.com/sharepoint/v3" xsi:nil="true"/>
+    <Cohort xmlns="b7e4e9fd-5e36-4299-889f-f6136aff670e"/>
+    <TaxCatchAll xmlns="fbafb59e-d651-4668-8e65-f7f85ceca18b"/>
+  </documentManagement>
+</p:properties>
 </file>
 
 <file path=customXml/item3.xml><?xml version="1.0" encoding="utf-8"?>
@@ -7603,17 +7620,7 @@
 </file>
 
 <file path=customXml/item4.xml><?xml version="1.0" encoding="utf-8"?>
-<p:properties xmlns:p="http://schemas.microsoft.com/office/2006/metadata/properties" xmlns:xsi="http://www.w3.org/2001/XMLSchema-instance" xmlns:pc="http://schemas.microsoft.com/office/infopath/2007/PartnerControls">
-  <documentManagement>
-    <jeb5123c558143d5ab1e1526e87a8da0 xmlns="b7e4e9fd-5e36-4299-889f-f6136aff670e">
-      <Terms xmlns="http://schemas.microsoft.com/office/infopath/2007/PartnerControls"/>
-    </jeb5123c558143d5ab1e1526e87a8da0>
-    <_ip_UnifiedCompliancePolicyUIAction xmlns="http://schemas.microsoft.com/sharepoint/v3" xsi:nil="true"/>
-    <_ip_UnifiedCompliancePolicyProperties xmlns="http://schemas.microsoft.com/sharepoint/v3" xsi:nil="true"/>
-    <Cohort xmlns="b7e4e9fd-5e36-4299-889f-f6136aff670e"/>
-    <TaxCatchAll xmlns="fbafb59e-d651-4668-8e65-f7f85ceca18b"/>
-  </documentManagement>
-</p:properties>
+<b:Sources xmlns:b="http://schemas.openxmlformats.org/officeDocument/2006/bibliography" xmlns="http://schemas.openxmlformats.org/officeDocument/2006/bibliography" SelectedStyle="\APASixthEditionOfficeOnline.xsl" StyleName="APA" Version="6"/>
 </file>
 
 <file path=customXml/itemProps1.xml><?xml version="1.0" encoding="utf-8"?>
@@ -7637,9 +7644,13 @@
 </file>
 
 <file path=customXml/itemProps2.xml><?xml version="1.0" encoding="utf-8"?>
-<ds:datastoreItem xmlns:ds="http://schemas.openxmlformats.org/officeDocument/2006/customXml" ds:itemID="{1C9FF0A5-5B26-4A67-8BBD-DC35EF13A75D}">
+<ds:datastoreItem xmlns:ds="http://schemas.openxmlformats.org/officeDocument/2006/customXml" ds:itemID="{7F26A801-F9B6-4CC3-B424-63B0B431BCCF}">
   <ds:schemaRefs>
-    <ds:schemaRef ds:uri="http://schemas.openxmlformats.org/officeDocument/2006/bibliography"/>
+    <ds:schemaRef ds:uri="http://schemas.microsoft.com/office/2006/metadata/properties"/>
+    <ds:schemaRef ds:uri="http://schemas.microsoft.com/office/infopath/2007/PartnerControls"/>
+    <ds:schemaRef ds:uri="b7e4e9fd-5e36-4299-889f-f6136aff670e"/>
+    <ds:schemaRef ds:uri="http://schemas.microsoft.com/sharepoint/v3"/>
+    <ds:schemaRef ds:uri="fbafb59e-d651-4668-8e65-f7f85ceca18b"/>
   </ds:schemaRefs>
 </ds:datastoreItem>
 </file>
@@ -7653,13 +7664,9 @@
 </file>
 
 <file path=customXml/itemProps4.xml><?xml version="1.0" encoding="utf-8"?>
-<ds:datastoreItem xmlns:ds="http://schemas.openxmlformats.org/officeDocument/2006/customXml" ds:itemID="{7F26A801-F9B6-4CC3-B424-63B0B431BCCF}">
+<ds:datastoreItem xmlns:ds="http://schemas.openxmlformats.org/officeDocument/2006/customXml" ds:itemID="{1C9FF0A5-5B26-4A67-8BBD-DC35EF13A75D}">
   <ds:schemaRefs>
-    <ds:schemaRef ds:uri="http://schemas.microsoft.com/office/2006/metadata/properties"/>
-    <ds:schemaRef ds:uri="http://schemas.microsoft.com/office/infopath/2007/PartnerControls"/>
-    <ds:schemaRef ds:uri="b7e4e9fd-5e36-4299-889f-f6136aff670e"/>
-    <ds:schemaRef ds:uri="http://schemas.microsoft.com/sharepoint/v3"/>
-    <ds:schemaRef ds:uri="fbafb59e-d651-4668-8e65-f7f85ceca18b"/>
+    <ds:schemaRef ds:uri="http://schemas.openxmlformats.org/officeDocument/2006/bibliography"/>
   </ds:schemaRefs>
 </ds:datastoreItem>
 </file>
</xml_diff>